<commit_message>
Rendu memoire v2.0 - 03/06/2021
</commit_message>
<xml_diff>
--- a/Memoire.docx
+++ b/Memoire.docx
@@ -2,6 +2,169 @@
 <file path=word/document.xml><?xml version="1.0" encoding="utf-8"?>
 <w:document xmlns:wpc="http://schemas.microsoft.com/office/word/2010/wordprocessingCanvas" xmlns:cx="http://schemas.microsoft.com/office/drawing/2014/chartex" xmlns:cx1="http://schemas.microsoft.com/office/drawing/2015/9/8/chartex" xmlns:cx2="http://schemas.microsoft.com/office/drawing/2015/10/21/chartex" xmlns:cx3="http://schemas.microsoft.com/office/drawing/2016/5/9/chartex" xmlns:cx4="http://schemas.microsoft.com/office/drawing/2016/5/10/chartex" xmlns:cx5="http://schemas.microsoft.com/office/drawing/2016/5/11/chartex" xmlns:cx6="http://schemas.microsoft.com/office/drawing/2016/5/12/chartex" xmlns:cx7="http://schemas.microsoft.com/office/drawing/2016/5/13/chartex" xmlns:cx8="http://schemas.microsoft.com/office/drawing/2016/5/14/chartex" xmlns:mc="http://schemas.openxmlformats.org/markup-compatibility/2006" xmlns:aink="http://schemas.microsoft.com/office/drawing/2016/ink" xmlns:am3d="http://schemas.microsoft.com/office/drawing/2017/model3d" xmlns:o="urn:schemas-microsoft-com:office:office" xmlns:r="http://schemas.openxmlformats.org/officeDocument/2006/relationships" xmlns:m="http://schemas.openxmlformats.org/officeDocument/2006/math" xmlns:v="urn:schemas-microsoft-com:vml" xmlns:wp14="http://schemas.microsoft.com/office/word/2010/wordprocessingDrawing" xmlns:wp="http://schemas.openxmlformats.org/drawingml/2006/wordprocessingDrawing" xmlns:w10="urn:schemas-microsoft-com:office:word" xmlns:w="http://schemas.openxmlformats.org/wordprocessingml/2006/main" xmlns:w14="http://schemas.microsoft.com/office/word/2010/wordml" xmlns:w15="http://schemas.microsoft.com/office/word/2012/wordml" xmlns:w16cex="http://schemas.microsoft.com/office/word/2018/wordml/cex" xmlns:w16cid="http://schemas.microsoft.com/office/word/2016/wordml/cid" xmlns:w16="http://schemas.microsoft.com/office/word/2018/wordml" xmlns:w16sdtdh="http://schemas.microsoft.com/office/word/2020/wordml/sdtdatahash" xmlns:w16se="http://schemas.microsoft.com/office/word/2015/wordml/symex" xmlns:wpg="http://schemas.microsoft.com/office/word/2010/wordprocessingGroup" xmlns:wpi="http://schemas.microsoft.com/office/word/2010/wordprocessingInk" xmlns:wne="http://schemas.microsoft.com/office/word/2006/wordml" xmlns:wps="http://schemas.microsoft.com/office/word/2010/wordprocessingShape" mc:Ignorable="w14 w15 w16se w16cid w16 w16cex w16sdtdh wp14">
   <w:body>
+    <w:p>
+      <w:pPr>
+        <w:jc w:val="center"/>
+        <w:rPr>
+          <w:i/>
+          <w:iCs/>
+          <w:sz w:val="40"/>
+          <w:szCs w:val="40"/>
+        </w:rPr>
+      </w:pPr>
+      <w:r>
+        <w:rPr>
+          <w:rFonts w:ascii="Calibri" w:hAnsi="Calibri" w:cs="Calibri"/>
+          <w:i/>
+          <w:iCs/>
+          <w:color w:val="000000"/>
+          <w:sz w:val="40"/>
+          <w:szCs w:val="40"/>
+          <w:shd w:val="clear" w:color="auto" w:fill="FFFFFF"/>
+        </w:rPr>
+        <w:t xml:space="preserve">Tendance de marché issue des réseaux sociaux pour l'amélioration du modèle </w:t>
+      </w:r>
+      <w:proofErr w:type="spellStart"/>
+      <w:r>
+        <w:rPr>
+          <w:rFonts w:ascii="Calibri" w:hAnsi="Calibri" w:cs="Calibri"/>
+          <w:i/>
+          <w:iCs/>
+          <w:color w:val="000000"/>
+          <w:sz w:val="40"/>
+          <w:szCs w:val="40"/>
+          <w:shd w:val="clear" w:color="auto" w:fill="FFFFFF"/>
+        </w:rPr>
+        <w:t>Generative</w:t>
+      </w:r>
+      <w:proofErr w:type="spellEnd"/>
+      <w:r>
+        <w:rPr>
+          <w:rFonts w:ascii="Calibri" w:hAnsi="Calibri" w:cs="Calibri"/>
+          <w:i/>
+          <w:iCs/>
+          <w:color w:val="000000"/>
+          <w:sz w:val="40"/>
+          <w:szCs w:val="40"/>
+          <w:shd w:val="clear" w:color="auto" w:fill="FFFFFF"/>
+        </w:rPr>
+        <w:t xml:space="preserve"> </w:t>
+      </w:r>
+      <w:proofErr w:type="spellStart"/>
+      <w:r>
+        <w:rPr>
+          <w:rFonts w:ascii="Calibri" w:hAnsi="Calibri" w:cs="Calibri"/>
+          <w:i/>
+          <w:iCs/>
+          <w:color w:val="000000"/>
+          <w:sz w:val="40"/>
+          <w:szCs w:val="40"/>
+          <w:shd w:val="clear" w:color="auto" w:fill="FFFFFF"/>
+        </w:rPr>
+        <w:t>Adversarial</w:t>
+      </w:r>
+      <w:proofErr w:type="spellEnd"/>
+      <w:r>
+        <w:rPr>
+          <w:rFonts w:ascii="Calibri" w:hAnsi="Calibri" w:cs="Calibri"/>
+          <w:i/>
+          <w:iCs/>
+          <w:color w:val="000000"/>
+          <w:sz w:val="40"/>
+          <w:szCs w:val="40"/>
+          <w:shd w:val="clear" w:color="auto" w:fill="FFFFFF"/>
+        </w:rPr>
+        <w:t xml:space="preserve"> Network dans la prédiction de cours d'une action</w:t>
+      </w:r>
+    </w:p>
+    <w:p>
+      <w:pPr>
+        <w:jc w:val="left"/>
+      </w:pPr>
+    </w:p>
+    <w:p>
+      <w:pPr>
+        <w:jc w:val="left"/>
+      </w:pPr>
+    </w:p>
+    <w:p>
+      <w:pPr>
+        <w:jc w:val="left"/>
+      </w:pPr>
+    </w:p>
+    <w:p>
+      <w:pPr>
+        <w:jc w:val="left"/>
+      </w:pPr>
+    </w:p>
+    <w:p>
+      <w:pPr>
+        <w:jc w:val="left"/>
+      </w:pPr>
+    </w:p>
+    <w:p>
+      <w:pPr>
+        <w:jc w:val="left"/>
+      </w:pPr>
+    </w:p>
+    <w:p>
+      <w:pPr>
+        <w:jc w:val="left"/>
+      </w:pPr>
+    </w:p>
+    <w:p>
+      <w:pPr>
+        <w:jc w:val="left"/>
+      </w:pPr>
+    </w:p>
+    <w:p>
+      <w:pPr>
+        <w:jc w:val="left"/>
+      </w:pPr>
+    </w:p>
+    <w:p>
+      <w:pPr>
+        <w:jc w:val="left"/>
+      </w:pPr>
+    </w:p>
+    <w:p>
+      <w:pPr>
+        <w:jc w:val="left"/>
+      </w:pPr>
+    </w:p>
+    <w:p>
+      <w:pPr>
+        <w:jc w:val="left"/>
+      </w:pPr>
+    </w:p>
+    <w:p>
+      <w:pPr>
+        <w:jc w:val="left"/>
+      </w:pPr>
+    </w:p>
+    <w:p>
+      <w:pPr>
+        <w:jc w:val="left"/>
+      </w:pPr>
+    </w:p>
+    <w:p>
+      <w:pPr>
+        <w:jc w:val="left"/>
+      </w:pPr>
+    </w:p>
+    <w:p>
+      <w:pPr>
+        <w:jc w:val="left"/>
+      </w:pPr>
+    </w:p>
+    <w:p>
+      <w:pPr>
+        <w:jc w:val="left"/>
+      </w:pPr>
+      <w:r>
+        <w:br w:type="page"/>
+      </w:r>
+    </w:p>
     <w:sdt>
       <w:sdtPr>
         <w:rPr>
@@ -53,7 +216,7 @@
           <w:r>
             <w:fldChar w:fldCharType="separate"/>
           </w:r>
-          <w:hyperlink w:anchor="_Toc71067435" w:history="1">
+          <w:hyperlink w:anchor="_Toc73709466" w:history="1">
             <w:r>
               <w:rPr>
                 <w:rStyle w:val="Lienhypertexte"/>
@@ -80,7 +243,7 @@
                 <w:noProof/>
                 <w:webHidden/>
               </w:rPr>
-              <w:instrText xml:space="preserve"> PAGEREF _Toc71067435 \h </w:instrText>
+              <w:instrText xml:space="preserve"> PAGEREF _Toc73709466 \h </w:instrText>
             </w:r>
             <w:r>
               <w:rPr>
@@ -100,7 +263,7 @@
                 <w:noProof/>
                 <w:webHidden/>
               </w:rPr>
-              <w:t>2</w:t>
+              <w:t>3</w:t>
             </w:r>
             <w:r>
               <w:rPr>
@@ -123,7 +286,7 @@
               <w:lang w:eastAsia="fr-FR"/>
             </w:rPr>
           </w:pPr>
-          <w:hyperlink w:anchor="_Toc71067436" w:history="1">
+          <w:hyperlink w:anchor="_Toc73709467" w:history="1">
             <w:r>
               <w:rPr>
                 <w:rStyle w:val="Lienhypertexte"/>
@@ -150,7 +313,7 @@
                 <w:noProof/>
                 <w:webHidden/>
               </w:rPr>
-              <w:instrText xml:space="preserve"> PAGEREF _Toc71067436 \h </w:instrText>
+              <w:instrText xml:space="preserve"> PAGEREF _Toc73709467 \h </w:instrText>
             </w:r>
             <w:r>
               <w:rPr>
@@ -170,7 +333,147 @@
                 <w:noProof/>
                 <w:webHidden/>
               </w:rPr>
-              <w:t>2</w:t>
+              <w:t>3</w:t>
+            </w:r>
+            <w:r>
+              <w:rPr>
+                <w:noProof/>
+                <w:webHidden/>
+              </w:rPr>
+              <w:fldChar w:fldCharType="end"/>
+            </w:r>
+          </w:hyperlink>
+        </w:p>
+        <w:p>
+          <w:pPr>
+            <w:pStyle w:val="TM2"/>
+            <w:tabs>
+              <w:tab w:val="right" w:leader="dot" w:pos="9062"/>
+            </w:tabs>
+            <w:rPr>
+              <w:rFonts w:eastAsiaTheme="minorEastAsia"/>
+              <w:noProof/>
+              <w:lang w:eastAsia="fr-FR"/>
+            </w:rPr>
+          </w:pPr>
+          <w:hyperlink w:anchor="_Toc73709468" w:history="1">
+            <w:r>
+              <w:rPr>
+                <w:rStyle w:val="Lienhypertexte"/>
+                <w:noProof/>
+              </w:rPr>
+              <w:t>Problématique</w:t>
+            </w:r>
+            <w:r>
+              <w:rPr>
+                <w:noProof/>
+                <w:webHidden/>
+              </w:rPr>
+              <w:tab/>
+            </w:r>
+            <w:r>
+              <w:rPr>
+                <w:noProof/>
+                <w:webHidden/>
+              </w:rPr>
+              <w:fldChar w:fldCharType="begin"/>
+            </w:r>
+            <w:r>
+              <w:rPr>
+                <w:noProof/>
+                <w:webHidden/>
+              </w:rPr>
+              <w:instrText xml:space="preserve"> PAGEREF _Toc73709468 \h </w:instrText>
+            </w:r>
+            <w:r>
+              <w:rPr>
+                <w:noProof/>
+                <w:webHidden/>
+              </w:rPr>
+            </w:r>
+            <w:r>
+              <w:rPr>
+                <w:noProof/>
+                <w:webHidden/>
+              </w:rPr>
+              <w:fldChar w:fldCharType="separate"/>
+            </w:r>
+            <w:r>
+              <w:rPr>
+                <w:noProof/>
+                <w:webHidden/>
+              </w:rPr>
+              <w:t>3</w:t>
+            </w:r>
+            <w:r>
+              <w:rPr>
+                <w:noProof/>
+                <w:webHidden/>
+              </w:rPr>
+              <w:fldChar w:fldCharType="end"/>
+            </w:r>
+          </w:hyperlink>
+        </w:p>
+        <w:p>
+          <w:pPr>
+            <w:pStyle w:val="TM2"/>
+            <w:tabs>
+              <w:tab w:val="right" w:leader="dot" w:pos="9062"/>
+            </w:tabs>
+            <w:rPr>
+              <w:rFonts w:eastAsiaTheme="minorEastAsia"/>
+              <w:noProof/>
+              <w:lang w:eastAsia="fr-FR"/>
+            </w:rPr>
+          </w:pPr>
+          <w:hyperlink w:anchor="_Toc73709469" w:history="1">
+            <w:r>
+              <w:rPr>
+                <w:rStyle w:val="Lienhypertexte"/>
+                <w:noProof/>
+              </w:rPr>
+              <w:t>Approche</w:t>
+            </w:r>
+            <w:r>
+              <w:rPr>
+                <w:noProof/>
+                <w:webHidden/>
+              </w:rPr>
+              <w:tab/>
+            </w:r>
+            <w:r>
+              <w:rPr>
+                <w:noProof/>
+                <w:webHidden/>
+              </w:rPr>
+              <w:fldChar w:fldCharType="begin"/>
+            </w:r>
+            <w:r>
+              <w:rPr>
+                <w:noProof/>
+                <w:webHidden/>
+              </w:rPr>
+              <w:instrText xml:space="preserve"> PAGEREF _Toc73709469 \h </w:instrText>
+            </w:r>
+            <w:r>
+              <w:rPr>
+                <w:noProof/>
+                <w:webHidden/>
+              </w:rPr>
+            </w:r>
+            <w:r>
+              <w:rPr>
+                <w:noProof/>
+                <w:webHidden/>
+              </w:rPr>
+              <w:fldChar w:fldCharType="separate"/>
+            </w:r>
+            <w:r>
+              <w:rPr>
+                <w:noProof/>
+                <w:webHidden/>
+              </w:rPr>
+              <w:t>3</w:t>
             </w:r>
             <w:r>
               <w:rPr>
@@ -193,7 +496,7 @@
               <w:lang w:eastAsia="fr-FR"/>
             </w:rPr>
           </w:pPr>
-          <w:hyperlink w:anchor="_Toc71067437" w:history="1">
+          <w:hyperlink w:anchor="_Toc73709470" w:history="1">
             <w:r>
               <w:rPr>
                 <w:rStyle w:val="Lienhypertexte"/>
@@ -220,7 +523,7 @@
                 <w:noProof/>
                 <w:webHidden/>
               </w:rPr>
-              <w:instrText xml:space="preserve"> PAGEREF _Toc71067437 \h </w:instrText>
+              <w:instrText xml:space="preserve"> PAGEREF _Toc73709470 \h </w:instrText>
             </w:r>
             <w:r>
               <w:rPr>
@@ -240,7 +543,7 @@
                 <w:noProof/>
                 <w:webHidden/>
               </w:rPr>
-              <w:t>2</w:t>
+              <w:t>4</w:t>
             </w:r>
             <w:r>
               <w:rPr>
@@ -263,7 +566,7 @@
               <w:lang w:eastAsia="fr-FR"/>
             </w:rPr>
           </w:pPr>
-          <w:hyperlink w:anchor="_Toc71067438" w:history="1">
+          <w:hyperlink w:anchor="_Toc73709471" w:history="1">
             <w:r>
               <w:rPr>
                 <w:rStyle w:val="Lienhypertexte"/>
@@ -290,7 +593,7 @@
                 <w:noProof/>
                 <w:webHidden/>
               </w:rPr>
-              <w:instrText xml:space="preserve"> PAGEREF _Toc71067438 \h </w:instrText>
+              <w:instrText xml:space="preserve"> PAGEREF _Toc73709471 \h </w:instrText>
             </w:r>
             <w:r>
               <w:rPr>
@@ -310,7 +613,7 @@
                 <w:noProof/>
                 <w:webHidden/>
               </w:rPr>
-              <w:t>2</w:t>
+              <w:t>4</w:t>
             </w:r>
             <w:r>
               <w:rPr>
@@ -333,7 +636,7 @@
               <w:lang w:eastAsia="fr-FR"/>
             </w:rPr>
           </w:pPr>
-          <w:hyperlink w:anchor="_Toc71067439" w:history="1">
+          <w:hyperlink w:anchor="_Toc73709472" w:history="1">
             <w:r>
               <w:rPr>
                 <w:rStyle w:val="Lienhypertexte"/>
@@ -360,7 +663,7 @@
                 <w:noProof/>
                 <w:webHidden/>
               </w:rPr>
-              <w:instrText xml:space="preserve"> PAGEREF _Toc71067439 \h </w:instrText>
+              <w:instrText xml:space="preserve"> PAGEREF _Toc73709472 \h </w:instrText>
             </w:r>
             <w:r>
               <w:rPr>
@@ -380,7 +683,7 @@
                 <w:noProof/>
                 <w:webHidden/>
               </w:rPr>
-              <w:t>3</w:t>
+              <w:t>4</w:t>
             </w:r>
             <w:r>
               <w:rPr>
@@ -403,7 +706,7 @@
               <w:lang w:eastAsia="fr-FR"/>
             </w:rPr>
           </w:pPr>
-          <w:hyperlink w:anchor="_Toc71067440" w:history="1">
+          <w:hyperlink w:anchor="_Toc73709473" w:history="1">
             <w:r>
               <w:rPr>
                 <w:rStyle w:val="Lienhypertexte"/>
@@ -430,7 +733,7 @@
                 <w:noProof/>
                 <w:webHidden/>
               </w:rPr>
-              <w:instrText xml:space="preserve"> PAGEREF _Toc71067440 \h </w:instrText>
+              <w:instrText xml:space="preserve"> PAGEREF _Toc73709473 \h </w:instrText>
             </w:r>
             <w:r>
               <w:rPr>
@@ -450,7 +753,7 @@
                 <w:noProof/>
                 <w:webHidden/>
               </w:rPr>
-              <w:t>4</w:t>
+              <w:t>7</w:t>
             </w:r>
             <w:r>
               <w:rPr>
@@ -473,7 +776,7 @@
               <w:lang w:eastAsia="fr-FR"/>
             </w:rPr>
           </w:pPr>
-          <w:hyperlink w:anchor="_Toc71067441" w:history="1">
+          <w:hyperlink w:anchor="_Toc73709474" w:history="1">
             <w:r>
               <w:rPr>
                 <w:rStyle w:val="Lienhypertexte"/>
@@ -500,7 +803,7 @@
                 <w:noProof/>
                 <w:webHidden/>
               </w:rPr>
-              <w:instrText xml:space="preserve"> PAGEREF _Toc71067441 \h </w:instrText>
+              <w:instrText xml:space="preserve"> PAGEREF _Toc73709474 \h </w:instrText>
             </w:r>
             <w:r>
               <w:rPr>
@@ -520,7 +823,7 @@
                 <w:noProof/>
                 <w:webHidden/>
               </w:rPr>
-              <w:t>5</w:t>
+              <w:t>9</w:t>
             </w:r>
             <w:r>
               <w:rPr>
@@ -543,7 +846,7 @@
               <w:lang w:eastAsia="fr-FR"/>
             </w:rPr>
           </w:pPr>
-          <w:hyperlink w:anchor="_Toc71067442" w:history="1">
+          <w:hyperlink w:anchor="_Toc73709475" w:history="1">
             <w:r>
               <w:rPr>
                 <w:rStyle w:val="Lienhypertexte"/>
@@ -570,7 +873,7 @@
                 <w:noProof/>
                 <w:webHidden/>
               </w:rPr>
-              <w:instrText xml:space="preserve"> PAGEREF _Toc71067442 \h </w:instrText>
+              <w:instrText xml:space="preserve"> PAGEREF _Toc73709475 \h </w:instrText>
             </w:r>
             <w:r>
               <w:rPr>
@@ -590,7 +893,7 @@
                 <w:noProof/>
                 <w:webHidden/>
               </w:rPr>
-              <w:t>6</w:t>
+              <w:t>10</w:t>
             </w:r>
             <w:r>
               <w:rPr>
@@ -613,7 +916,7 @@
               <w:lang w:eastAsia="fr-FR"/>
             </w:rPr>
           </w:pPr>
-          <w:hyperlink w:anchor="_Toc71067443" w:history="1">
+          <w:hyperlink w:anchor="_Toc73709476" w:history="1">
             <w:r>
               <w:rPr>
                 <w:rStyle w:val="Lienhypertexte"/>
@@ -640,7 +943,7 @@
                 <w:noProof/>
                 <w:webHidden/>
               </w:rPr>
-              <w:instrText xml:space="preserve"> PAGEREF _Toc71067443 \h </w:instrText>
+              <w:instrText xml:space="preserve"> PAGEREF _Toc73709476 \h </w:instrText>
             </w:r>
             <w:r>
               <w:rPr>
@@ -660,7 +963,7 @@
                 <w:noProof/>
                 <w:webHidden/>
               </w:rPr>
-              <w:t>6</w:t>
+              <w:t>11</w:t>
             </w:r>
             <w:r>
               <w:rPr>
@@ -683,7 +986,7 @@
               <w:lang w:eastAsia="fr-FR"/>
             </w:rPr>
           </w:pPr>
-          <w:hyperlink w:anchor="_Toc71067444" w:history="1">
+          <w:hyperlink w:anchor="_Toc73709477" w:history="1">
             <w:r>
               <w:rPr>
                 <w:rStyle w:val="Lienhypertexte"/>
@@ -710,7 +1013,7 @@
                 <w:noProof/>
                 <w:webHidden/>
               </w:rPr>
-              <w:instrText xml:space="preserve"> PAGEREF _Toc71067444 \h </w:instrText>
+              <w:instrText xml:space="preserve"> PAGEREF _Toc73709477 \h </w:instrText>
             </w:r>
             <w:r>
               <w:rPr>
@@ -730,7 +1033,7 @@
                 <w:noProof/>
                 <w:webHidden/>
               </w:rPr>
-              <w:t>6</w:t>
+              <w:t>11</w:t>
             </w:r>
             <w:r>
               <w:rPr>
@@ -753,7 +1056,7 @@
               <w:lang w:eastAsia="fr-FR"/>
             </w:rPr>
           </w:pPr>
-          <w:hyperlink w:anchor="_Toc71067445" w:history="1">
+          <w:hyperlink w:anchor="_Toc73709478" w:history="1">
             <w:r>
               <w:rPr>
                 <w:rStyle w:val="Lienhypertexte"/>
@@ -780,7 +1083,7 @@
                 <w:noProof/>
                 <w:webHidden/>
               </w:rPr>
-              <w:instrText xml:space="preserve"> PAGEREF _Toc71067445 \h </w:instrText>
+              <w:instrText xml:space="preserve"> PAGEREF _Toc73709478 \h </w:instrText>
             </w:r>
             <w:r>
               <w:rPr>
@@ -800,7 +1103,7 @@
                 <w:noProof/>
                 <w:webHidden/>
               </w:rPr>
-              <w:t>6</w:t>
+              <w:t>11</w:t>
             </w:r>
             <w:r>
               <w:rPr>
@@ -823,7 +1126,7 @@
               <w:lang w:eastAsia="fr-FR"/>
             </w:rPr>
           </w:pPr>
-          <w:hyperlink w:anchor="_Toc71067446" w:history="1">
+          <w:hyperlink w:anchor="_Toc73709479" w:history="1">
             <w:r>
               <w:rPr>
                 <w:rStyle w:val="Lienhypertexte"/>
@@ -850,7 +1153,7 @@
                 <w:noProof/>
                 <w:webHidden/>
               </w:rPr>
-              <w:instrText xml:space="preserve"> PAGEREF _Toc71067446 \h </w:instrText>
+              <w:instrText xml:space="preserve"> PAGEREF _Toc73709479 \h </w:instrText>
             </w:r>
             <w:r>
               <w:rPr>
@@ -870,7 +1173,7 @@
                 <w:noProof/>
                 <w:webHidden/>
               </w:rPr>
-              <w:t>6</w:t>
+              <w:t>11</w:t>
             </w:r>
             <w:r>
               <w:rPr>
@@ -893,7 +1196,7 @@
               <w:lang w:eastAsia="fr-FR"/>
             </w:rPr>
           </w:pPr>
-          <w:hyperlink w:anchor="_Toc71067447" w:history="1">
+          <w:hyperlink w:anchor="_Toc73709480" w:history="1">
             <w:r>
               <w:rPr>
                 <w:rStyle w:val="Lienhypertexte"/>
@@ -920,7 +1223,7 @@
                 <w:noProof/>
                 <w:webHidden/>
               </w:rPr>
-              <w:instrText xml:space="preserve"> PAGEREF _Toc71067447 \h </w:instrText>
+              <w:instrText xml:space="preserve"> PAGEREF _Toc73709480 \h </w:instrText>
             </w:r>
             <w:r>
               <w:rPr>
@@ -940,7 +1243,7 @@
                 <w:noProof/>
                 <w:webHidden/>
               </w:rPr>
-              <w:t>6</w:t>
+              <w:t>11</w:t>
             </w:r>
             <w:r>
               <w:rPr>
@@ -963,7 +1266,7 @@
               <w:lang w:eastAsia="fr-FR"/>
             </w:rPr>
           </w:pPr>
-          <w:hyperlink w:anchor="_Toc71067448" w:history="1">
+          <w:hyperlink w:anchor="_Toc73709481" w:history="1">
             <w:r>
               <w:rPr>
                 <w:rStyle w:val="Lienhypertexte"/>
@@ -990,7 +1293,7 @@
                 <w:noProof/>
                 <w:webHidden/>
               </w:rPr>
-              <w:instrText xml:space="preserve"> PAGEREF _Toc71067448 \h </w:instrText>
+              <w:instrText xml:space="preserve"> PAGEREF _Toc73709481 \h </w:instrText>
             </w:r>
             <w:r>
               <w:rPr>
@@ -1010,7 +1313,7 @@
                 <w:noProof/>
                 <w:webHidden/>
               </w:rPr>
-              <w:t>6</w:t>
+              <w:t>11</w:t>
             </w:r>
             <w:r>
               <w:rPr>
@@ -1033,7 +1336,7 @@
               <w:lang w:eastAsia="fr-FR"/>
             </w:rPr>
           </w:pPr>
-          <w:hyperlink w:anchor="_Toc71067449" w:history="1">
+          <w:hyperlink w:anchor="_Toc73709482" w:history="1">
             <w:r>
               <w:rPr>
                 <w:rStyle w:val="Lienhypertexte"/>
@@ -1060,7 +1363,7 @@
                 <w:noProof/>
                 <w:webHidden/>
               </w:rPr>
-              <w:instrText xml:space="preserve"> PAGEREF _Toc71067449 \h </w:instrText>
+              <w:instrText xml:space="preserve"> PAGEREF _Toc73709482 \h </w:instrText>
             </w:r>
             <w:r>
               <w:rPr>
@@ -1080,7 +1383,7 @@
                 <w:noProof/>
                 <w:webHidden/>
               </w:rPr>
-              <w:t>6</w:t>
+              <w:t>11</w:t>
             </w:r>
             <w:r>
               <w:rPr>
@@ -1103,7 +1406,7 @@
               <w:lang w:eastAsia="fr-FR"/>
             </w:rPr>
           </w:pPr>
-          <w:hyperlink w:anchor="_Toc71067450" w:history="1">
+          <w:hyperlink w:anchor="_Toc73709483" w:history="1">
             <w:r>
               <w:rPr>
                 <w:rStyle w:val="Lienhypertexte"/>
@@ -1130,7 +1433,7 @@
                 <w:noProof/>
                 <w:webHidden/>
               </w:rPr>
-              <w:instrText xml:space="preserve"> PAGEREF _Toc71067450 \h </w:instrText>
+              <w:instrText xml:space="preserve"> PAGEREF _Toc73709483 \h </w:instrText>
             </w:r>
             <w:r>
               <w:rPr>
@@ -1150,7 +1453,7 @@
                 <w:noProof/>
                 <w:webHidden/>
               </w:rPr>
-              <w:t>7</w:t>
+              <w:t>11</w:t>
             </w:r>
             <w:r>
               <w:rPr>
@@ -1173,7 +1476,7 @@
               <w:lang w:eastAsia="fr-FR"/>
             </w:rPr>
           </w:pPr>
-          <w:hyperlink w:anchor="_Toc71067451" w:history="1">
+          <w:hyperlink w:anchor="_Toc73709484" w:history="1">
             <w:r>
               <w:rPr>
                 <w:rStyle w:val="Lienhypertexte"/>
@@ -1200,7 +1503,7 @@
                 <w:noProof/>
                 <w:webHidden/>
               </w:rPr>
-              <w:instrText xml:space="preserve"> PAGEREF _Toc71067451 \h </w:instrText>
+              <w:instrText xml:space="preserve"> PAGEREF _Toc73709484 \h </w:instrText>
             </w:r>
             <w:r>
               <w:rPr>
@@ -1220,7 +1523,7 @@
                 <w:noProof/>
                 <w:webHidden/>
               </w:rPr>
-              <w:t>7</w:t>
+              <w:t>11</w:t>
             </w:r>
             <w:r>
               <w:rPr>
@@ -1243,7 +1546,7 @@
               <w:lang w:eastAsia="fr-FR"/>
             </w:rPr>
           </w:pPr>
-          <w:hyperlink w:anchor="_Toc71067452" w:history="1">
+          <w:hyperlink w:anchor="_Toc73709485" w:history="1">
             <w:r>
               <w:rPr>
                 <w:rStyle w:val="Lienhypertexte"/>
@@ -1270,7 +1573,7 @@
                 <w:noProof/>
                 <w:webHidden/>
               </w:rPr>
-              <w:instrText xml:space="preserve"> PAGEREF _Toc71067452 \h </w:instrText>
+              <w:instrText xml:space="preserve"> PAGEREF _Toc73709485 \h </w:instrText>
             </w:r>
             <w:r>
               <w:rPr>
@@ -1290,7 +1593,7 @@
                 <w:noProof/>
                 <w:webHidden/>
               </w:rPr>
-              <w:t>7</w:t>
+              <w:t>11</w:t>
             </w:r>
             <w:r>
               <w:rPr>
@@ -1313,7 +1616,7 @@
               <w:lang w:eastAsia="fr-FR"/>
             </w:rPr>
           </w:pPr>
-          <w:hyperlink w:anchor="_Toc71067453" w:history="1">
+          <w:hyperlink w:anchor="_Toc73709486" w:history="1">
             <w:r>
               <w:rPr>
                 <w:rStyle w:val="Lienhypertexte"/>
@@ -1340,7 +1643,7 @@
                 <w:noProof/>
                 <w:webHidden/>
               </w:rPr>
-              <w:instrText xml:space="preserve"> PAGEREF _Toc71067453 \h </w:instrText>
+              <w:instrText xml:space="preserve"> PAGEREF _Toc73709486 \h </w:instrText>
             </w:r>
             <w:r>
               <w:rPr>
@@ -1360,7 +1663,7 @@
                 <w:noProof/>
                 <w:webHidden/>
               </w:rPr>
-              <w:t>7</w:t>
+              <w:t>11</w:t>
             </w:r>
             <w:r>
               <w:rPr>
@@ -1383,7 +1686,7 @@
               <w:lang w:eastAsia="fr-FR"/>
             </w:rPr>
           </w:pPr>
-          <w:hyperlink w:anchor="_Toc71067454" w:history="1">
+          <w:hyperlink w:anchor="_Toc73709487" w:history="1">
             <w:r>
               <w:rPr>
                 <w:rStyle w:val="Lienhypertexte"/>
@@ -1410,7 +1713,7 @@
                 <w:noProof/>
                 <w:webHidden/>
               </w:rPr>
-              <w:instrText xml:space="preserve"> PAGEREF _Toc71067454 \h </w:instrText>
+              <w:instrText xml:space="preserve"> PAGEREF _Toc73709487 \h </w:instrText>
             </w:r>
             <w:r>
               <w:rPr>
@@ -1430,7 +1733,7 @@
                 <w:noProof/>
                 <w:webHidden/>
               </w:rPr>
-              <w:t>7</w:t>
+              <w:t>11</w:t>
             </w:r>
             <w:r>
               <w:rPr>
@@ -1453,7 +1756,7 @@
               <w:lang w:eastAsia="fr-FR"/>
             </w:rPr>
           </w:pPr>
-          <w:hyperlink w:anchor="_Toc71067455" w:history="1">
+          <w:hyperlink w:anchor="_Toc73709488" w:history="1">
             <w:r>
               <w:rPr>
                 <w:rStyle w:val="Lienhypertexte"/>
@@ -1480,7 +1783,7 @@
                 <w:noProof/>
                 <w:webHidden/>
               </w:rPr>
-              <w:instrText xml:space="preserve"> PAGEREF _Toc71067455 \h </w:instrText>
+              <w:instrText xml:space="preserve"> PAGEREF _Toc73709488 \h </w:instrText>
             </w:r>
             <w:r>
               <w:rPr>
@@ -1500,7 +1803,7 @@
                 <w:noProof/>
                 <w:webHidden/>
               </w:rPr>
-              <w:t>7</w:t>
+              <w:t>11</w:t>
             </w:r>
             <w:r>
               <w:rPr>
@@ -1539,7 +1842,7 @@
       <w:pPr>
         <w:pStyle w:val="Titre1"/>
       </w:pPr>
-      <w:bookmarkStart w:id="0" w:name="_Toc71067435"/>
+      <w:bookmarkStart w:id="0" w:name="_Toc73709466"/>
       <w:r>
         <w:lastRenderedPageBreak/>
         <w:t>Introduction</w:t>
@@ -1550,7 +1853,7 @@
       <w:pPr>
         <w:pStyle w:val="Titre2"/>
       </w:pPr>
-      <w:bookmarkStart w:id="1" w:name="_Toc71067436"/>
+      <w:bookmarkStart w:id="1" w:name="_Toc73709467"/>
       <w:r>
         <w:t>Motivation</w:t>
       </w:r>
@@ -1573,8 +1876,92 @@
       </w:r>
     </w:p>
     <w:p>
+      <w:pPr>
+        <w:pStyle w:val="Titre2"/>
+      </w:pPr>
+      <w:bookmarkStart w:id="2" w:name="_Toc73709468"/>
+      <w:r>
+        <w:t>Problématique</w:t>
+      </w:r>
+      <w:bookmarkEnd w:id="2"/>
+    </w:p>
+    <w:p>
+      <w:r>
+        <w:t xml:space="preserve">La question qui a par la suite découlé de cette réflexion est la suivante : </w:t>
+      </w:r>
+      <w:r>
+        <w:rPr>
+          <w:b/>
+          <w:bCs/>
+        </w:rPr>
+        <w:t>Comment utiliser les réseaux sociaux et les réseaux de neurones dans la prédiction de cours d'action ?</w:t>
+      </w:r>
+    </w:p>
+    <w:p>
       <w:r>
         <w:t>A qui s’adresserait la solution ?</w:t>
+      </w:r>
+    </w:p>
+    <w:p>
+      <w:pPr>
+        <w:pStyle w:val="Titre2"/>
+      </w:pPr>
+      <w:bookmarkStart w:id="3" w:name="_Toc73709469"/>
+      <w:r>
+        <w:t>Approche</w:t>
+      </w:r>
+      <w:bookmarkEnd w:id="3"/>
+    </w:p>
+    <w:p>
+      <w:pPr>
+        <w:pStyle w:val="Paragraphedeliste"/>
+        <w:numPr>
+          <w:ilvl w:val="0"/>
+          <w:numId w:val="12"/>
+        </w:numPr>
+      </w:pPr>
+      <w:r>
+        <w:t>Déduction d’une tendance à partir du lexique employé sur les réseaux sociaux associé à une compagnie cotée en bourse</w:t>
+      </w:r>
+    </w:p>
+    <w:p>
+      <w:pPr>
+        <w:pStyle w:val="Paragraphedeliste"/>
+        <w:numPr>
+          <w:ilvl w:val="0"/>
+          <w:numId w:val="12"/>
+        </w:numPr>
+      </w:pPr>
+      <w:r>
+        <w:t>Utilisation d’un modèle GAN avec différents indicateurs en entrée (</w:t>
+      </w:r>
+      <w:proofErr w:type="spellStart"/>
+      <w:r>
+        <w:t>closing</w:t>
+      </w:r>
+      <w:proofErr w:type="spellEnd"/>
+      <w:r>
+        <w:t xml:space="preserve"> </w:t>
+      </w:r>
+      <w:proofErr w:type="spellStart"/>
+      <w:r>
+        <w:t>prices</w:t>
+      </w:r>
+      <w:proofErr w:type="spellEnd"/>
+      <w:r>
+        <w:t>, volume, etc., tendance issue des réseaux)</w:t>
+      </w:r>
+    </w:p>
+    <w:p>
+      <w:pPr>
+        <w:pStyle w:val="Paragraphedeliste"/>
+        <w:numPr>
+          <w:ilvl w:val="0"/>
+          <w:numId w:val="12"/>
+        </w:numPr>
+      </w:pPr>
+      <w:r>
+        <w:t>Comparaison avec le modèle GAN classique</w:t>
       </w:r>
     </w:p>
     <w:p>
@@ -2202,7 +2589,6 @@
           <w:szCs w:val="32"/>
         </w:rPr>
       </w:pPr>
-      <w:bookmarkStart w:id="2" w:name="_Toc71067437"/>
       <w:r>
         <w:br w:type="page"/>
       </w:r>
@@ -2211,24 +2597,25 @@
       <w:pPr>
         <w:pStyle w:val="Titre1"/>
       </w:pPr>
+      <w:bookmarkStart w:id="4" w:name="_Toc73709470"/>
       <w:r>
         <w:lastRenderedPageBreak/>
         <w:t>Etat de l'art</w:t>
       </w:r>
-      <w:bookmarkEnd w:id="2"/>
+      <w:bookmarkEnd w:id="4"/>
     </w:p>
     <w:p>
       <w:pPr>
         <w:pStyle w:val="Titre2"/>
       </w:pPr>
-      <w:bookmarkStart w:id="3" w:name="_Toc71067438"/>
+      <w:bookmarkStart w:id="5" w:name="_Toc73709471"/>
       <w:r>
         <w:t>IA</w:t>
       </w:r>
       <w:r>
         <w:t xml:space="preserve"> pour la finance</w:t>
       </w:r>
-      <w:bookmarkEnd w:id="3"/>
+      <w:bookmarkEnd w:id="5"/>
     </w:p>
     <w:p/>
     <w:p>
@@ -2598,14 +2985,14 @@
       <w:pPr>
         <w:pStyle w:val="Titre3"/>
       </w:pPr>
-      <w:bookmarkStart w:id="4" w:name="_Toc71067439"/>
+      <w:bookmarkStart w:id="6" w:name="_Toc73709472"/>
       <w:r>
         <w:t xml:space="preserve">Prédiction de </w:t>
       </w:r>
       <w:r>
         <w:t>tendance</w:t>
       </w:r>
-      <w:bookmarkEnd w:id="4"/>
+      <w:bookmarkEnd w:id="6"/>
     </w:p>
     <w:p/>
     <w:p>
@@ -3600,7 +3987,7 @@
       <w:pPr>
         <w:pStyle w:val="Titre3"/>
       </w:pPr>
-      <w:bookmarkStart w:id="5" w:name="_Toc71067440"/>
+      <w:bookmarkStart w:id="7" w:name="_Toc73709473"/>
       <w:proofErr w:type="spellStart"/>
       <w:r>
         <w:t>Generative</w:t>
@@ -3617,7 +4004,7 @@
       <w:r>
         <w:t xml:space="preserve"> Network pour la finance</w:t>
       </w:r>
-      <w:bookmarkEnd w:id="5"/>
+      <w:bookmarkEnd w:id="7"/>
     </w:p>
     <w:p>
       <w:pPr>
@@ -5168,11 +5555,11 @@
       <w:pPr>
         <w:pStyle w:val="Titre2"/>
       </w:pPr>
-      <w:bookmarkStart w:id="6" w:name="_Toc71067441"/>
+      <w:bookmarkStart w:id="8" w:name="_Toc73709474"/>
       <w:r>
         <w:t>Analyse des réseaux sociaux pour la finance</w:t>
       </w:r>
-      <w:bookmarkEnd w:id="6"/>
+      <w:bookmarkEnd w:id="8"/>
     </w:p>
     <w:p>
       <w:pPr>
@@ -5869,7 +6256,6 @@
           <w:szCs w:val="32"/>
         </w:rPr>
       </w:pPr>
-      <w:bookmarkStart w:id="7" w:name="_Toc71067442"/>
       <w:r>
         <w:br w:type="page"/>
       </w:r>
@@ -5878,11 +6264,12 @@
       <w:pPr>
         <w:pStyle w:val="Titre1"/>
       </w:pPr>
+      <w:bookmarkStart w:id="9" w:name="_Toc73709475"/>
       <w:r>
         <w:lastRenderedPageBreak/>
         <w:t>Prédiction du cours de l'action X grâce à un GAN</w:t>
       </w:r>
-      <w:bookmarkEnd w:id="7"/>
+      <w:bookmarkEnd w:id="9"/>
       <w:r>
         <w:t xml:space="preserve"> </w:t>
       </w:r>
@@ -8727,21 +9114,21 @@
       <w:pPr>
         <w:pStyle w:val="Titre2"/>
       </w:pPr>
-      <w:bookmarkStart w:id="8" w:name="_Toc71067443"/>
+      <w:bookmarkStart w:id="10" w:name="_Toc73709476"/>
       <w:r>
         <w:t>Données (Type, Sources, Utilité)</w:t>
       </w:r>
-      <w:bookmarkEnd w:id="8"/>
+      <w:bookmarkEnd w:id="10"/>
     </w:p>
     <w:p>
       <w:pPr>
         <w:pStyle w:val="Titre2"/>
       </w:pPr>
-      <w:bookmarkStart w:id="9" w:name="_Toc71067444"/>
+      <w:bookmarkStart w:id="11" w:name="_Toc73709477"/>
       <w:r>
         <w:t>Méthode (possible fusion avec la section précédente)</w:t>
       </w:r>
-      <w:bookmarkEnd w:id="9"/>
+      <w:bookmarkEnd w:id="11"/>
     </w:p>
     <w:p>
       <w:r>
@@ -8879,11 +9266,11 @@
       <w:pPr>
         <w:pStyle w:val="Titre2"/>
       </w:pPr>
-      <w:bookmarkStart w:id="10" w:name="_Toc71067445"/>
+      <w:bookmarkStart w:id="12" w:name="_Toc73709478"/>
       <w:r>
         <w:t>Application</w:t>
       </w:r>
-      <w:bookmarkEnd w:id="10"/>
+      <w:bookmarkEnd w:id="12"/>
       <w:r>
         <w:t xml:space="preserve"> </w:t>
       </w:r>
@@ -8892,42 +9279,42 @@
       <w:pPr>
         <w:pStyle w:val="Titre2"/>
       </w:pPr>
-      <w:bookmarkStart w:id="11" w:name="_Toc71067446"/>
+      <w:bookmarkStart w:id="13" w:name="_Toc73709479"/>
       <w:r>
         <w:t>Analyse des résultats</w:t>
       </w:r>
-      <w:bookmarkEnd w:id="11"/>
+      <w:bookmarkEnd w:id="13"/>
     </w:p>
     <w:p/>
     <w:p>
       <w:pPr>
         <w:pStyle w:val="Titre1"/>
       </w:pPr>
-      <w:bookmarkStart w:id="12" w:name="_Toc71067447"/>
+      <w:bookmarkStart w:id="14" w:name="_Toc73709480"/>
       <w:r>
         <w:t>Mesure du "sentiment de marché" grâce à l'activité sur Twitter</w:t>
       </w:r>
-      <w:bookmarkEnd w:id="12"/>
+      <w:bookmarkEnd w:id="14"/>
     </w:p>
     <w:p>
       <w:pPr>
         <w:pStyle w:val="Titre2"/>
       </w:pPr>
-      <w:bookmarkStart w:id="13" w:name="_Toc71067448"/>
+      <w:bookmarkStart w:id="15" w:name="_Toc73709481"/>
       <w:r>
         <w:t>Données (Type, Sources, Utilité)</w:t>
       </w:r>
-      <w:bookmarkEnd w:id="13"/>
+      <w:bookmarkEnd w:id="15"/>
     </w:p>
     <w:p>
       <w:pPr>
         <w:pStyle w:val="Titre2"/>
       </w:pPr>
-      <w:bookmarkStart w:id="14" w:name="_Toc71067449"/>
+      <w:bookmarkStart w:id="16" w:name="_Toc73709482"/>
       <w:r>
         <w:t>Méthode</w:t>
       </w:r>
-      <w:bookmarkEnd w:id="14"/>
+      <w:bookmarkEnd w:id="16"/>
     </w:p>
     <w:p>
       <w:pPr>
@@ -9053,62 +9440,62 @@
       <w:pPr>
         <w:pStyle w:val="Titre2"/>
       </w:pPr>
-      <w:bookmarkStart w:id="15" w:name="_Toc71067450"/>
+      <w:bookmarkStart w:id="17" w:name="_Toc73709483"/>
       <w:r>
         <w:t>Application (possible fusion avec la section précédente)</w:t>
       </w:r>
-      <w:bookmarkEnd w:id="15"/>
+      <w:bookmarkEnd w:id="17"/>
     </w:p>
     <w:p>
       <w:pPr>
         <w:pStyle w:val="Titre2"/>
       </w:pPr>
-      <w:bookmarkStart w:id="16" w:name="_Toc71067451"/>
+      <w:bookmarkStart w:id="18" w:name="_Toc73709484"/>
       <w:r>
         <w:t>Analyse des résultats</w:t>
       </w:r>
-      <w:bookmarkEnd w:id="16"/>
+      <w:bookmarkEnd w:id="18"/>
     </w:p>
     <w:p/>
     <w:p>
       <w:pPr>
         <w:pStyle w:val="Titre1"/>
       </w:pPr>
-      <w:bookmarkStart w:id="17" w:name="_Toc71067452"/>
+      <w:bookmarkStart w:id="19" w:name="_Toc73709485"/>
       <w:r>
         <w:t>Intégration du sentiment de marché au modèle GAN</w:t>
       </w:r>
-      <w:bookmarkEnd w:id="17"/>
+      <w:bookmarkEnd w:id="19"/>
     </w:p>
     <w:p>
       <w:pPr>
         <w:pStyle w:val="Titre2"/>
       </w:pPr>
-      <w:bookmarkStart w:id="18" w:name="_Toc71067453"/>
+      <w:bookmarkStart w:id="20" w:name="_Toc73709486"/>
       <w:r>
         <w:t>Méthode</w:t>
       </w:r>
-      <w:bookmarkEnd w:id="18"/>
+      <w:bookmarkEnd w:id="20"/>
     </w:p>
     <w:p>
       <w:pPr>
         <w:pStyle w:val="Titre2"/>
       </w:pPr>
-      <w:bookmarkStart w:id="19" w:name="_Toc71067454"/>
+      <w:bookmarkStart w:id="21" w:name="_Toc73709487"/>
       <w:r>
         <w:t>Application (possible fusion avec la section précédente)</w:t>
       </w:r>
-      <w:bookmarkEnd w:id="19"/>
+      <w:bookmarkEnd w:id="21"/>
     </w:p>
     <w:p>
       <w:pPr>
         <w:pStyle w:val="Titre2"/>
       </w:pPr>
-      <w:bookmarkStart w:id="20" w:name="_Toc71067455"/>
+      <w:bookmarkStart w:id="22" w:name="_Toc73709488"/>
       <w:r>
         <w:t>Analyse des résultats</w:t>
       </w:r>
-      <w:bookmarkEnd w:id="20"/>
+      <w:bookmarkEnd w:id="22"/>
     </w:p>
     <w:sectPr>
       <w:pgSz w:w="11906" w:h="16838"/>
@@ -9886,6 +10273,118 @@
     </w:lvl>
   </w:abstractNum>
   <w:abstractNum w:abstractNumId="7" w15:restartNumberingAfterBreak="0">
+    <w:nsid w:val="67712C04"/>
+    <w:multiLevelType w:val="hybridMultilevel"/>
+    <w:tmpl w:val="B8D6679A"/>
+    <w:lvl w:ilvl="0" w:tplc="122A2766">
+      <w:numFmt w:val="bullet"/>
+      <w:lvlText w:val="-"/>
+      <w:lvlJc w:val="left"/>
+      <w:pPr>
+        <w:ind w:left="720" w:hanging="360"/>
+      </w:pPr>
+      <w:rPr>
+        <w:rFonts w:ascii="Calibri" w:eastAsiaTheme="minorHAnsi" w:hAnsi="Calibri" w:cs="Calibri" w:hint="default"/>
+      </w:rPr>
+    </w:lvl>
+    <w:lvl w:ilvl="1" w:tplc="040C0003" w:tentative="1">
+      <w:start w:val="1"/>
+      <w:numFmt w:val="bullet"/>
+      <w:lvlText w:val="o"/>
+      <w:lvlJc w:val="left"/>
+      <w:pPr>
+        <w:ind w:left="1440" w:hanging="360"/>
+      </w:pPr>
+      <w:rPr>
+        <w:rFonts w:ascii="Courier New" w:hAnsi="Courier New" w:cs="Courier New" w:hint="default"/>
+      </w:rPr>
+    </w:lvl>
+    <w:lvl w:ilvl="2" w:tplc="040C0005" w:tentative="1">
+      <w:start w:val="1"/>
+      <w:numFmt w:val="bullet"/>
+      <w:lvlText w:val=""/>
+      <w:lvlJc w:val="left"/>
+      <w:pPr>
+        <w:ind w:left="2160" w:hanging="360"/>
+      </w:pPr>
+      <w:rPr>
+        <w:rFonts w:ascii="Wingdings" w:hAnsi="Wingdings" w:hint="default"/>
+      </w:rPr>
+    </w:lvl>
+    <w:lvl w:ilvl="3" w:tplc="040C0001" w:tentative="1">
+      <w:start w:val="1"/>
+      <w:numFmt w:val="bullet"/>
+      <w:lvlText w:val=""/>
+      <w:lvlJc w:val="left"/>
+      <w:pPr>
+        <w:ind w:left="2880" w:hanging="360"/>
+      </w:pPr>
+      <w:rPr>
+        <w:rFonts w:ascii="Symbol" w:hAnsi="Symbol" w:hint="default"/>
+      </w:rPr>
+    </w:lvl>
+    <w:lvl w:ilvl="4" w:tplc="040C0003" w:tentative="1">
+      <w:start w:val="1"/>
+      <w:numFmt w:val="bullet"/>
+      <w:lvlText w:val="o"/>
+      <w:lvlJc w:val="left"/>
+      <w:pPr>
+        <w:ind w:left="3600" w:hanging="360"/>
+      </w:pPr>
+      <w:rPr>
+        <w:rFonts w:ascii="Courier New" w:hAnsi="Courier New" w:cs="Courier New" w:hint="default"/>
+      </w:rPr>
+    </w:lvl>
+    <w:lvl w:ilvl="5" w:tplc="040C0005" w:tentative="1">
+      <w:start w:val="1"/>
+      <w:numFmt w:val="bullet"/>
+      <w:lvlText w:val=""/>
+      <w:lvlJc w:val="left"/>
+      <w:pPr>
+        <w:ind w:left="4320" w:hanging="360"/>
+      </w:pPr>
+      <w:rPr>
+        <w:rFonts w:ascii="Wingdings" w:hAnsi="Wingdings" w:hint="default"/>
+      </w:rPr>
+    </w:lvl>
+    <w:lvl w:ilvl="6" w:tplc="040C0001" w:tentative="1">
+      <w:start w:val="1"/>
+      <w:numFmt w:val="bullet"/>
+      <w:lvlText w:val=""/>
+      <w:lvlJc w:val="left"/>
+      <w:pPr>
+        <w:ind w:left="5040" w:hanging="360"/>
+      </w:pPr>
+      <w:rPr>
+        <w:rFonts w:ascii="Symbol" w:hAnsi="Symbol" w:hint="default"/>
+      </w:rPr>
+    </w:lvl>
+    <w:lvl w:ilvl="7" w:tplc="040C0003" w:tentative="1">
+      <w:start w:val="1"/>
+      <w:numFmt w:val="bullet"/>
+      <w:lvlText w:val="o"/>
+      <w:lvlJc w:val="left"/>
+      <w:pPr>
+        <w:ind w:left="5760" w:hanging="360"/>
+      </w:pPr>
+      <w:rPr>
+        <w:rFonts w:ascii="Courier New" w:hAnsi="Courier New" w:cs="Courier New" w:hint="default"/>
+      </w:rPr>
+    </w:lvl>
+    <w:lvl w:ilvl="8" w:tplc="040C0005" w:tentative="1">
+      <w:start w:val="1"/>
+      <w:numFmt w:val="bullet"/>
+      <w:lvlText w:val=""/>
+      <w:lvlJc w:val="left"/>
+      <w:pPr>
+        <w:ind w:left="6480" w:hanging="360"/>
+      </w:pPr>
+      <w:rPr>
+        <w:rFonts w:ascii="Wingdings" w:hAnsi="Wingdings" w:hint="default"/>
+      </w:rPr>
+    </w:lvl>
+  </w:abstractNum>
+  <w:abstractNum w:abstractNumId="8" w15:restartNumberingAfterBreak="0">
     <w:nsid w:val="6EBB38FD"/>
     <w:multiLevelType w:val="hybridMultilevel"/>
     <w:tmpl w:val="111CC442"/>
@@ -9998,7 +10497,7 @@
       </w:rPr>
     </w:lvl>
   </w:abstractNum>
-  <w:abstractNum w:abstractNumId="8" w15:restartNumberingAfterBreak="0">
+  <w:abstractNum w:abstractNumId="9" w15:restartNumberingAfterBreak="0">
     <w:nsid w:val="6F3F05F4"/>
     <w:multiLevelType w:val="hybridMultilevel"/>
     <w:tmpl w:val="02086094"/>
@@ -10111,7 +10610,7 @@
       </w:rPr>
     </w:lvl>
   </w:abstractNum>
-  <w:abstractNum w:abstractNumId="9" w15:restartNumberingAfterBreak="0">
+  <w:abstractNum w:abstractNumId="10" w15:restartNumberingAfterBreak="0">
     <w:nsid w:val="76D5261F"/>
     <w:multiLevelType w:val="hybridMultilevel"/>
     <w:tmpl w:val="5D946D48"/>
@@ -10224,7 +10723,7 @@
       </w:rPr>
     </w:lvl>
   </w:abstractNum>
-  <w:abstractNum w:abstractNumId="10" w15:restartNumberingAfterBreak="0">
+  <w:abstractNum w:abstractNumId="11" w15:restartNumberingAfterBreak="0">
     <w:nsid w:val="76E56E92"/>
     <w:multiLevelType w:val="hybridMultilevel"/>
     <w:tmpl w:val="5BD0A3B6"/>
@@ -10341,7 +10840,7 @@
     <w:abstractNumId w:val="2"/>
   </w:num>
   <w:num w:numId="2">
-    <w:abstractNumId w:val="9"/>
+    <w:abstractNumId w:val="10"/>
   </w:num>
   <w:num w:numId="3">
     <w:abstractNumId w:val="3"/>
@@ -10356,19 +10855,22 @@
     <w:abstractNumId w:val="5"/>
   </w:num>
   <w:num w:numId="7">
-    <w:abstractNumId w:val="7"/>
+    <w:abstractNumId w:val="8"/>
   </w:num>
   <w:num w:numId="8">
-    <w:abstractNumId w:val="8"/>
+    <w:abstractNumId w:val="9"/>
   </w:num>
   <w:num w:numId="9">
-    <w:abstractNumId w:val="10"/>
+    <w:abstractNumId w:val="11"/>
   </w:num>
   <w:num w:numId="10">
     <w:abstractNumId w:val="0"/>
   </w:num>
   <w:num w:numId="11">
     <w:abstractNumId w:val="6"/>
+  </w:num>
+  <w:num w:numId="12">
+    <w:abstractNumId w:val="7"/>
   </w:num>
 </w:numbering>
 </file>

</xml_diff>